<commit_message>
Insertion Depth Sort & Quick Sort
</commit_message>
<xml_diff>
--- a/EECS-311 Assignment 5/EECS 311 Assignment 5 README.docx
+++ b/EECS-311 Assignment 5/EECS 311 Assignment 5 README.docx
@@ -33,8 +33,6 @@
       <w:r>
         <w:t>21</w:t>
       </w:r>
-      <w:bookmarkStart w:id="0" w:name="_GoBack"/>
-      <w:bookmarkEnd w:id="0"/>
       <w:r>
         <w:t>, 11:59 PM</w:t>
       </w:r>
@@ -730,6 +728,15 @@
                 <w:szCs w:val="40"/>
               </w:rPr>
             </w:pPr>
+            <w:r>
+              <w:rPr>
+                <w:sz w:val="40"/>
+                <w:szCs w:val="40"/>
+              </w:rPr>
+              <w:t>0.30</w:t>
+            </w:r>
+            <w:bookmarkStart w:id="0" w:name="_GoBack"/>
+            <w:bookmarkEnd w:id="0"/>
           </w:p>
         </w:tc>
         <w:tc>
@@ -744,6 +751,13 @@
                 <w:szCs w:val="40"/>
               </w:rPr>
             </w:pPr>
+            <w:r>
+              <w:rPr>
+                <w:sz w:val="40"/>
+                <w:szCs w:val="40"/>
+              </w:rPr>
+              <w:t>20.84</w:t>
+            </w:r>
           </w:p>
         </w:tc>
       </w:tr>
@@ -781,6 +795,13 @@
                 <w:szCs w:val="40"/>
               </w:rPr>
             </w:pPr>
+            <w:r>
+              <w:rPr>
+                <w:sz w:val="40"/>
+                <w:szCs w:val="40"/>
+              </w:rPr>
+              <w:t>0.12</w:t>
+            </w:r>
           </w:p>
         </w:tc>
         <w:tc>
@@ -795,6 +816,13 @@
                 <w:szCs w:val="40"/>
               </w:rPr>
             </w:pPr>
+            <w:r>
+              <w:rPr>
+                <w:sz w:val="40"/>
+                <w:szCs w:val="40"/>
+              </w:rPr>
+              <w:t>0.90</w:t>
+            </w:r>
           </w:p>
         </w:tc>
       </w:tr>
@@ -3786,7 +3814,7 @@
 </file>
 
 <file path=customXml/itemProps1.xml><?xml version="1.0" encoding="utf-8"?>
-<ds:datastoreItem xmlns:ds="http://schemas.openxmlformats.org/officeDocument/2006/customXml" ds:itemID="{5C798DCE-122C-44B3-9CAD-FA3158A16BD5}">
+<ds:datastoreItem xmlns:ds="http://schemas.openxmlformats.org/officeDocument/2006/customXml" ds:itemID="{64731632-6D24-4A11-B342-5460D87C354E}">
   <ds:schemaRefs>
     <ds:schemaRef ds:uri="http://schemas.openxmlformats.org/officeDocument/2006/bibliography"/>
   </ds:schemaRefs>

</xml_diff>